<commit_message>
läd jetzt auch ohne irgendwas
</commit_message>
<xml_diff>
--- a/Unterlagen/TDW_Projektbericht_Gruppe_13.docx
+++ b/Unterlagen/TDW_Projektbericht_Gruppe_13.docx
@@ -79,6 +79,7 @@
       <w:bookmarkStart w:id="2" w:name="_Toc234180671"/>
       <w:bookmarkStart w:id="3" w:name="_Toc234181387"/>
       <w:bookmarkStart w:id="4" w:name="_Toc234224708"/>
+      <w:bookmarkStart w:id="5" w:name="_Toc234225062"/>
       <w:r>
         <w:rPr>
           <w:b/>
@@ -90,6 +91,7 @@
       <w:bookmarkEnd w:id="2"/>
       <w:bookmarkEnd w:id="3"/>
       <w:bookmarkEnd w:id="4"/>
+      <w:bookmarkEnd w:id="5"/>
     </w:p>
     <w:p>
       <w:pPr>
@@ -378,13 +380,14 @@
         <w:t>Inhaltsverzeichnis</w:t>
       </w:r>
     </w:p>
-    <w:bookmarkStart w:id="5" w:name="_Toc234179783"/>
+    <w:bookmarkStart w:id="6" w:name="_Toc234179783"/>
     <w:p>
       <w:pPr>
         <w:pStyle w:val="TOC1"/>
         <w:spacing w:line="360" w:lineRule="auto"/>
         <w:rPr>
           <w:rFonts w:asciiTheme="minorHAnsi" w:eastAsiaTheme="minorEastAsia" w:hAnsiTheme="minorHAnsi"/>
+          <w:b w:val="0"/>
           <w:noProof/>
           <w:color w:val="auto"/>
           <w:lang w:eastAsia="ja-JP"/>
@@ -408,8 +411,6 @@
         </w:rPr>
         <w:fldChar w:fldCharType="separate"/>
       </w:r>
-      <w:bookmarkStart w:id="6" w:name="_GoBack"/>
-      <w:bookmarkEnd w:id="6"/>
       <w:r>
         <w:rPr>
           <w:noProof/>
@@ -432,7 +433,7 @@
         <w:rPr>
           <w:noProof/>
         </w:rPr>
-        <w:instrText xml:space="preserve"> PAGEREF _Toc234224709 \h </w:instrText>
+        <w:instrText xml:space="preserve"> PAGEREF _Toc234225063 \h </w:instrText>
       </w:r>
       <w:r>
         <w:rPr>
@@ -464,6 +465,7 @@
         <w:spacing w:line="360" w:lineRule="auto"/>
         <w:rPr>
           <w:rFonts w:asciiTheme="minorHAnsi" w:eastAsiaTheme="minorEastAsia" w:hAnsiTheme="minorHAnsi"/>
+          <w:b w:val="0"/>
           <w:noProof/>
           <w:color w:val="auto"/>
           <w:lang w:eastAsia="ja-JP"/>
@@ -492,7 +494,7 @@
         <w:rPr>
           <w:noProof/>
         </w:rPr>
-        <w:instrText xml:space="preserve"> PAGEREF _Toc234224710 \h </w:instrText>
+        <w:instrText xml:space="preserve"> PAGEREF _Toc234225064 \h </w:instrText>
       </w:r>
       <w:r>
         <w:rPr>
@@ -555,7 +557,7 @@
         <w:rPr>
           <w:noProof/>
         </w:rPr>
-        <w:instrText xml:space="preserve"> PAGEREF _Toc234224711 \h </w:instrText>
+        <w:instrText xml:space="preserve"> PAGEREF _Toc234225065 \h </w:instrText>
       </w:r>
       <w:r>
         <w:rPr>
@@ -618,7 +620,7 @@
         <w:rPr>
           <w:noProof/>
         </w:rPr>
-        <w:instrText xml:space="preserve"> PAGEREF _Toc234224712 \h </w:instrText>
+        <w:instrText xml:space="preserve"> PAGEREF _Toc234225066 \h </w:instrText>
       </w:r>
       <w:r>
         <w:rPr>
@@ -681,7 +683,7 @@
         <w:rPr>
           <w:noProof/>
         </w:rPr>
-        <w:instrText xml:space="preserve"> PAGEREF _Toc234224713 \h </w:instrText>
+        <w:instrText xml:space="preserve"> PAGEREF _Toc234225067 \h </w:instrText>
       </w:r>
       <w:r>
         <w:rPr>
@@ -744,7 +746,7 @@
         <w:rPr>
           <w:noProof/>
         </w:rPr>
-        <w:instrText xml:space="preserve"> PAGEREF _Toc234224714 \h </w:instrText>
+        <w:instrText xml:space="preserve"> PAGEREF _Toc234225068 \h </w:instrText>
       </w:r>
       <w:r>
         <w:rPr>
@@ -807,7 +809,7 @@
         <w:rPr>
           <w:noProof/>
         </w:rPr>
-        <w:instrText xml:space="preserve"> PAGEREF _Toc234224715 \h </w:instrText>
+        <w:instrText xml:space="preserve"> PAGEREF _Toc234225069 \h </w:instrText>
       </w:r>
       <w:r>
         <w:rPr>
@@ -839,6 +841,7 @@
         <w:spacing w:line="360" w:lineRule="auto"/>
         <w:rPr>
           <w:rFonts w:asciiTheme="minorHAnsi" w:eastAsiaTheme="minorEastAsia" w:hAnsiTheme="minorHAnsi"/>
+          <w:b w:val="0"/>
           <w:noProof/>
           <w:color w:val="auto"/>
           <w:lang w:eastAsia="ja-JP"/>
@@ -866,7 +869,7 @@
         <w:rPr>
           <w:noProof/>
         </w:rPr>
-        <w:instrText xml:space="preserve"> PAGEREF _Toc234224716 \h </w:instrText>
+        <w:instrText xml:space="preserve"> PAGEREF _Toc234225070 \h </w:instrText>
       </w:r>
       <w:r>
         <w:rPr>
@@ -929,7 +932,7 @@
         <w:rPr>
           <w:noProof/>
         </w:rPr>
-        <w:instrText xml:space="preserve"> PAGEREF _Toc234224717 \h </w:instrText>
+        <w:instrText xml:space="preserve"> PAGEREF _Toc234225071 \h </w:instrText>
       </w:r>
       <w:r>
         <w:rPr>
@@ -992,7 +995,7 @@
         <w:rPr>
           <w:noProof/>
         </w:rPr>
-        <w:instrText xml:space="preserve"> PAGEREF _Toc234224718 \h </w:instrText>
+        <w:instrText xml:space="preserve"> PAGEREF _Toc234225072 \h </w:instrText>
       </w:r>
       <w:r>
         <w:rPr>
@@ -1024,6 +1027,7 @@
         <w:spacing w:line="360" w:lineRule="auto"/>
         <w:rPr>
           <w:rFonts w:asciiTheme="minorHAnsi" w:eastAsiaTheme="minorEastAsia" w:hAnsiTheme="minorHAnsi"/>
+          <w:b w:val="0"/>
           <w:noProof/>
           <w:color w:val="auto"/>
           <w:lang w:eastAsia="ja-JP"/>
@@ -1051,7 +1055,7 @@
         <w:rPr>
           <w:noProof/>
         </w:rPr>
-        <w:instrText xml:space="preserve"> PAGEREF _Toc234224719 \h </w:instrText>
+        <w:instrText xml:space="preserve"> PAGEREF _Toc234225073 \h </w:instrText>
       </w:r>
       <w:r>
         <w:rPr>
@@ -1114,7 +1118,7 @@
         <w:rPr>
           <w:noProof/>
         </w:rPr>
-        <w:instrText xml:space="preserve"> PAGEREF _Toc234224720 \h </w:instrText>
+        <w:instrText xml:space="preserve"> PAGEREF _Toc234225074 \h </w:instrText>
       </w:r>
       <w:r>
         <w:rPr>
@@ -1177,7 +1181,7 @@
         <w:rPr>
           <w:noProof/>
         </w:rPr>
-        <w:instrText xml:space="preserve"> PAGEREF _Toc234224721 \h </w:instrText>
+        <w:instrText xml:space="preserve"> PAGEREF _Toc234225075 \h </w:instrText>
       </w:r>
       <w:r>
         <w:rPr>
@@ -1240,7 +1244,7 @@
         <w:rPr>
           <w:noProof/>
         </w:rPr>
-        <w:instrText xml:space="preserve"> PAGEREF _Toc234224722 \h </w:instrText>
+        <w:instrText xml:space="preserve"> PAGEREF _Toc234225076 \h </w:instrText>
       </w:r>
       <w:r>
         <w:rPr>
@@ -1303,7 +1307,7 @@
         <w:rPr>
           <w:noProof/>
         </w:rPr>
-        <w:instrText xml:space="preserve"> PAGEREF _Toc234224723 \h </w:instrText>
+        <w:instrText xml:space="preserve"> PAGEREF _Toc234225077 \h </w:instrText>
       </w:r>
       <w:r>
         <w:rPr>
@@ -1335,6 +1339,7 @@
         <w:spacing w:line="360" w:lineRule="auto"/>
         <w:rPr>
           <w:rFonts w:asciiTheme="minorHAnsi" w:eastAsiaTheme="minorEastAsia" w:hAnsiTheme="minorHAnsi"/>
+          <w:b w:val="0"/>
           <w:noProof/>
           <w:color w:val="auto"/>
           <w:lang w:eastAsia="ja-JP"/>
@@ -1362,7 +1367,7 @@
         <w:rPr>
           <w:noProof/>
         </w:rPr>
-        <w:instrText xml:space="preserve"> PAGEREF _Toc234224724 \h </w:instrText>
+        <w:instrText xml:space="preserve"> PAGEREF _Toc234225078 \h </w:instrText>
       </w:r>
       <w:r>
         <w:rPr>
@@ -1425,7 +1430,7 @@
         <w:rPr>
           <w:noProof/>
         </w:rPr>
-        <w:instrText xml:space="preserve"> PAGEREF _Toc234224725 \h </w:instrText>
+        <w:instrText xml:space="preserve"> PAGEREF _Toc234225079 \h </w:instrText>
       </w:r>
       <w:r>
         <w:rPr>
@@ -1488,7 +1493,7 @@
         <w:rPr>
           <w:noProof/>
         </w:rPr>
-        <w:instrText xml:space="preserve"> PAGEREF _Toc234224726 \h </w:instrText>
+        <w:instrText xml:space="preserve"> PAGEREF _Toc234225080 \h </w:instrText>
       </w:r>
       <w:r>
         <w:rPr>
@@ -1551,7 +1556,7 @@
         <w:rPr>
           <w:noProof/>
         </w:rPr>
-        <w:instrText xml:space="preserve"> PAGEREF _Toc234224727 \h </w:instrText>
+        <w:instrText xml:space="preserve"> PAGEREF _Toc234225081 \h </w:instrText>
       </w:r>
       <w:r>
         <w:rPr>
@@ -1583,6 +1588,7 @@
         <w:spacing w:line="360" w:lineRule="auto"/>
         <w:rPr>
           <w:rFonts w:asciiTheme="minorHAnsi" w:eastAsiaTheme="minorEastAsia" w:hAnsiTheme="minorHAnsi"/>
+          <w:b w:val="0"/>
           <w:noProof/>
           <w:color w:val="auto"/>
           <w:lang w:eastAsia="ja-JP"/>
@@ -1592,7 +1598,7 @@
         <w:rPr>
           <w:noProof/>
         </w:rPr>
-        <w:t>6. Sonstige Datenanalyse</w:t>
+        <w:t>6. Sonstige Datenanalysen</w:t>
       </w:r>
       <w:r>
         <w:rPr>
@@ -1610,7 +1616,7 @@
         <w:rPr>
           <w:noProof/>
         </w:rPr>
-        <w:instrText xml:space="preserve"> PAGEREF _Toc234224728 \h </w:instrText>
+        <w:instrText xml:space="preserve"> PAGEREF _Toc234225082 \h </w:instrText>
       </w:r>
       <w:r>
         <w:rPr>
@@ -1673,7 +1679,7 @@
         <w:rPr>
           <w:noProof/>
         </w:rPr>
-        <w:instrText xml:space="preserve"> PAGEREF _Toc234224729 \h </w:instrText>
+        <w:instrText xml:space="preserve"> PAGEREF _Toc234225083 \h </w:instrText>
       </w:r>
       <w:r>
         <w:rPr>
@@ -1736,7 +1742,7 @@
         <w:rPr>
           <w:noProof/>
         </w:rPr>
-        <w:instrText xml:space="preserve"> PAGEREF _Toc234224730 \h </w:instrText>
+        <w:instrText xml:space="preserve"> PAGEREF _Toc234225084 \h </w:instrText>
       </w:r>
       <w:r>
         <w:rPr>
@@ -1803,7 +1809,7 @@
         </w:rPr>
       </w:pPr>
       <w:bookmarkStart w:id="7" w:name="_Toc234180672"/>
-      <w:bookmarkStart w:id="8" w:name="_Toc234224709"/>
+      <w:bookmarkStart w:id="8" w:name="_Toc234225063"/>
       <w:r>
         <w:rPr>
           <w:b/>
@@ -1812,7 +1818,7 @@
         <w:t>1. Einleitung</w:t>
       </w:r>
       <w:bookmarkEnd w:id="0"/>
-      <w:bookmarkEnd w:id="5"/>
+      <w:bookmarkEnd w:id="6"/>
       <w:bookmarkEnd w:id="7"/>
       <w:bookmarkEnd w:id="8"/>
     </w:p>
@@ -1833,7 +1839,7 @@
           <w:szCs w:val="24"/>
           <w:lang w:eastAsia="en-US"/>
         </w:rPr>
-        <w:t>Die vorliegende Seminararbeit im Rahmen der Veranstaltung Technologien des Wissensmanagement</w:t>
+        <w:t>Die</w:t>
       </w:r>
       <w:r>
         <w:rPr>
@@ -1841,6 +1847,46 @@
           <w:szCs w:val="24"/>
           <w:lang w:eastAsia="en-US"/>
         </w:rPr>
+        <w:t xml:space="preserve"> vorliegende </w:t>
+      </w:r>
+      <w:r>
+        <w:rPr>
+          <w:sz w:val="22"/>
+          <w:szCs w:val="24"/>
+          <w:lang w:eastAsia="en-US"/>
+        </w:rPr>
+        <w:t>Arbeit</w:t>
+      </w:r>
+      <w:r>
+        <w:rPr>
+          <w:sz w:val="22"/>
+          <w:szCs w:val="24"/>
+          <w:lang w:eastAsia="en-US"/>
+        </w:rPr>
+        <w:t xml:space="preserve"> im Rahmen der Veranstaltung Technologien des Wissens</w:t>
+      </w:r>
+      <w:r>
+        <w:rPr>
+          <w:sz w:val="22"/>
+          <w:szCs w:val="24"/>
+          <w:lang w:eastAsia="en-US"/>
+        </w:rPr>
+        <w:t>-</w:t>
+      </w:r>
+      <w:r>
+        <w:rPr>
+          <w:sz w:val="22"/>
+          <w:szCs w:val="24"/>
+          <w:lang w:eastAsia="en-US"/>
+        </w:rPr>
+        <w:t>management</w:t>
+      </w:r>
+      <w:r>
+        <w:rPr>
+          <w:sz w:val="22"/>
+          <w:szCs w:val="24"/>
+          <w:lang w:eastAsia="en-US"/>
+        </w:rPr>
         <w:t>s</w:t>
       </w:r>
       <w:r>
@@ -1849,7 +1895,23 @@
           <w:szCs w:val="24"/>
           <w:lang w:eastAsia="en-US"/>
         </w:rPr>
-        <w:t xml:space="preserve"> führt die einzelnen Entscheidungen und Ideen auf, die während der Erarbeitung des Modells und darüber hinaus besprochen wurden. Die Aufgabe bestand in der Entwicklung eines Softwaremodells, welches u.a. Analysen ermöglichen sollte und diese Analysen entsprechend visualisiert darzustellen. Die relevanten Konzepte mussten zudem extrahiert und modelliert werden. Die Datenbank, die zur Verfügung gestellt wird, ist die Wissensdatenbank Wikipedia. </w:t>
+        <w:t xml:space="preserve"> führt die einzelnen Entscheidungen und Ideen auf, die während der Erarbeitung des Modells und darüber hinaus besprochen wurden. Die Aufgabe bestand in der Entwicklung eines Softwaremodells, welches u.a. Analysen ermöglichen sollte und diese Analysen entsprechend visualisiert darzustellen. Die relevanten Konzepte mussten zudem extrahiert und modelliert werden. Die Datenbank, die zur Verfügung gestellt </w:t>
+      </w:r>
+      <w:r>
+        <w:rPr>
+          <w:sz w:val="22"/>
+          <w:szCs w:val="24"/>
+          <w:lang w:eastAsia="en-US"/>
+        </w:rPr>
+        <w:t>wurde</w:t>
+      </w:r>
+      <w:r>
+        <w:rPr>
+          <w:sz w:val="22"/>
+          <w:szCs w:val="24"/>
+          <w:lang w:eastAsia="en-US"/>
+        </w:rPr>
+        <w:t xml:space="preserve">, ist die Wissensdatenbank Wikipedia. </w:t>
       </w:r>
     </w:p>
     <w:p>
@@ -1955,7 +2017,25 @@
           <w:szCs w:val="24"/>
           <w:lang w:eastAsia="en-US"/>
         </w:rPr>
-        <w:t>Im Kapitel 2 Unsere Konzepte werden die relevanten Daten für die Analysen sowie die GUI erläutert. Mit diesem Werkzeug und den Informationen werden im Anschluss die Kapitel 3 bis 6 beantwortet.</w:t>
+        <w:t xml:space="preserve">Im Kapitel 2 </w:t>
+      </w:r>
+      <w:r>
+        <w:rPr>
+          <w:rFonts w:eastAsia="Times New Roman"/>
+          <w:sz w:val="22"/>
+          <w:szCs w:val="24"/>
+          <w:lang w:eastAsia="en-US"/>
+        </w:rPr>
+        <w:t>Das Konzept</w:t>
+      </w:r>
+      <w:r>
+        <w:rPr>
+          <w:rFonts w:eastAsia="Times New Roman"/>
+          <w:sz w:val="22"/>
+          <w:szCs w:val="24"/>
+          <w:lang w:eastAsia="en-US"/>
+        </w:rPr>
+        <w:t xml:space="preserve"> werden die relevanten Daten für die Analysen sowie die GUI erläutert. Mit diesem Werkzeug und den Informationen werden im Anschluss die Kapitel 3 bis 6 beantwortet.</w:t>
       </w:r>
     </w:p>
     <w:p>
@@ -1974,7 +2054,7 @@
       <w:bookmarkStart w:id="9" w:name="_Toc234179304"/>
       <w:bookmarkStart w:id="10" w:name="_Toc234179784"/>
       <w:bookmarkStart w:id="11" w:name="_Toc234180673"/>
-      <w:bookmarkStart w:id="12" w:name="_Toc234224710"/>
+      <w:bookmarkStart w:id="12" w:name="_Toc234225064"/>
       <w:r>
         <w:rPr>
           <w:b/>
@@ -2016,7 +2096,7 @@
       <w:bookmarkStart w:id="13" w:name="_Toc234179305"/>
       <w:bookmarkStart w:id="14" w:name="_Toc234179785"/>
       <w:bookmarkStart w:id="15" w:name="_Toc234180674"/>
-      <w:bookmarkStart w:id="16" w:name="_Toc234224711"/>
+      <w:bookmarkStart w:id="16" w:name="_Toc234225065"/>
       <w:r>
         <w:rPr>
           <w:sz w:val="24"/>
@@ -2481,7 +2561,7 @@
       <w:bookmarkStart w:id="17" w:name="_Toc234179306"/>
       <w:bookmarkStart w:id="18" w:name="_Toc234179786"/>
       <w:bookmarkStart w:id="19" w:name="_Toc234180675"/>
-      <w:bookmarkStart w:id="20" w:name="_Toc234224712"/>
+      <w:bookmarkStart w:id="20" w:name="_Toc234225066"/>
       <w:r>
         <w:rPr>
           <w:sz w:val="24"/>
@@ -3356,7 +3436,7 @@
       <w:bookmarkStart w:id="34" w:name="_Toc234179307"/>
       <w:bookmarkStart w:id="35" w:name="_Toc234179787"/>
       <w:bookmarkStart w:id="36" w:name="_Toc234180676"/>
-      <w:bookmarkStart w:id="37" w:name="_Toc234224713"/>
+      <w:bookmarkStart w:id="37" w:name="_Toc234225067"/>
       <w:r>
         <w:rPr>
           <w:sz w:val="24"/>
@@ -3396,7 +3476,7 @@
       <w:bookmarkStart w:id="38" w:name="_Toc234179308"/>
       <w:bookmarkStart w:id="39" w:name="_Toc234179788"/>
       <w:bookmarkStart w:id="40" w:name="_Toc234180677"/>
-      <w:bookmarkStart w:id="41" w:name="_Toc234224714"/>
+      <w:bookmarkStart w:id="41" w:name="_Toc234225068"/>
       <w:r>
         <w:rPr>
           <w:sz w:val="24"/>
@@ -3655,7 +3735,7 @@
       <w:bookmarkStart w:id="47" w:name="_Toc234179309"/>
       <w:bookmarkStart w:id="48" w:name="_Toc234179789"/>
       <w:bookmarkStart w:id="49" w:name="_Toc234180678"/>
-      <w:bookmarkStart w:id="50" w:name="_Toc234224715"/>
+      <w:bookmarkStart w:id="50" w:name="_Toc234225069"/>
       <w:r>
         <w:rPr>
           <w:sz w:val="24"/>
@@ -3853,7 +3933,7 @@
       <w:bookmarkStart w:id="51" w:name="_Toc234179310"/>
       <w:bookmarkStart w:id="52" w:name="_Toc234179790"/>
       <w:bookmarkStart w:id="53" w:name="_Toc234180679"/>
-      <w:bookmarkStart w:id="54" w:name="_Toc234224716"/>
+      <w:bookmarkStart w:id="54" w:name="_Toc234225070"/>
       <w:r>
         <w:rPr>
           <w:b/>
@@ -3878,7 +3958,7 @@
       <w:bookmarkStart w:id="55" w:name="_Toc234179311"/>
       <w:bookmarkStart w:id="56" w:name="_Toc234179791"/>
       <w:bookmarkStart w:id="57" w:name="_Toc234180680"/>
-      <w:bookmarkStart w:id="58" w:name="_Toc234224717"/>
+      <w:bookmarkStart w:id="58" w:name="_Toc234225071"/>
       <w:r>
         <w:rPr>
           <w:sz w:val="24"/>
@@ -4650,7 +4730,7 @@
       <w:bookmarkStart w:id="59" w:name="_Toc234179312"/>
       <w:bookmarkStart w:id="60" w:name="_Toc234179792"/>
       <w:bookmarkStart w:id="61" w:name="_Toc234180681"/>
-      <w:bookmarkStart w:id="62" w:name="_Toc234224718"/>
+      <w:bookmarkStart w:id="62" w:name="_Toc234225072"/>
       <w:r>
         <w:rPr>
           <w:sz w:val="24"/>
@@ -4790,7 +4870,7 @@
       <w:bookmarkStart w:id="63" w:name="_Toc234179313"/>
       <w:bookmarkStart w:id="64" w:name="_Toc234179793"/>
       <w:bookmarkStart w:id="65" w:name="_Toc234180682"/>
-      <w:bookmarkStart w:id="66" w:name="_Toc234224719"/>
+      <w:bookmarkStart w:id="66" w:name="_Toc234225073"/>
       <w:r>
         <w:rPr>
           <w:b/>
@@ -4842,7 +4922,7 @@
       <w:bookmarkStart w:id="69" w:name="_Toc234179314"/>
       <w:bookmarkStart w:id="70" w:name="_Toc234179794"/>
       <w:bookmarkStart w:id="71" w:name="_Toc234180683"/>
-      <w:bookmarkStart w:id="72" w:name="_Toc234224720"/>
+      <w:bookmarkStart w:id="72" w:name="_Toc234225074"/>
       <w:bookmarkEnd w:id="68"/>
       <w:r>
         <w:rPr>
@@ -4957,7 +5037,7 @@
       <w:bookmarkStart w:id="77" w:name="_Toc234179315"/>
       <w:bookmarkStart w:id="78" w:name="_Toc234179795"/>
       <w:bookmarkStart w:id="79" w:name="_Toc234180684"/>
-      <w:bookmarkStart w:id="80" w:name="_Toc234224721"/>
+      <w:bookmarkStart w:id="80" w:name="_Toc234225075"/>
       <w:bookmarkEnd w:id="76"/>
       <w:r>
         <w:rPr>
@@ -5223,7 +5303,7 @@
       <w:bookmarkStart w:id="81" w:name="_Toc234179316"/>
       <w:bookmarkStart w:id="82" w:name="_Toc234179796"/>
       <w:bookmarkStart w:id="83" w:name="_Toc234180685"/>
-      <w:bookmarkStart w:id="84" w:name="_Toc234224722"/>
+      <w:bookmarkStart w:id="84" w:name="_Toc234225076"/>
       <w:r>
         <w:rPr>
           <w:sz w:val="24"/>
@@ -5738,7 +5818,7 @@
       <w:bookmarkStart w:id="88" w:name="_Toc234179317"/>
       <w:bookmarkStart w:id="89" w:name="_Toc234179797"/>
       <w:bookmarkStart w:id="90" w:name="_Toc234180686"/>
-      <w:bookmarkStart w:id="91" w:name="_Toc234224723"/>
+      <w:bookmarkStart w:id="91" w:name="_Toc234225077"/>
       <w:r>
         <w:rPr>
           <w:sz w:val="24"/>
@@ -6084,7 +6164,27 @@
               <w:rPr>
                 <w:sz w:val="20"/>
               </w:rPr>
-              <w:t>und Korrektur (Kein Typ erkennbar)</w:t>
+              <w:t>und Korrektur</w:t>
+            </w:r>
+            <w:r>
+              <w:rPr>
+                <w:sz w:val="20"/>
+              </w:rPr>
+              <w:t>(1x</w:t>
+            </w:r>
+            <w:bookmarkStart w:id="92" w:name="_GoBack"/>
+            <w:bookmarkEnd w:id="92"/>
+            <w:r>
+              <w:rPr>
+                <w:sz w:val="20"/>
+              </w:rPr>
+              <w:t>)</w:t>
+            </w:r>
+            <w:r>
+              <w:rPr>
+                <w:sz w:val="20"/>
+              </w:rPr>
+              <w:t xml:space="preserve"> (Kein Typ erkennbar)</w:t>
             </w:r>
           </w:p>
         </w:tc>
@@ -6214,10 +6314,10 @@
           <w:sz w:val="28"/>
         </w:rPr>
       </w:pPr>
-      <w:bookmarkStart w:id="92" w:name="_Toc234179318"/>
-      <w:bookmarkStart w:id="93" w:name="_Toc234179798"/>
-      <w:bookmarkStart w:id="94" w:name="_Toc234180687"/>
-      <w:bookmarkStart w:id="95" w:name="_Toc234224724"/>
+      <w:bookmarkStart w:id="93" w:name="_Toc234179318"/>
+      <w:bookmarkStart w:id="94" w:name="_Toc234179798"/>
+      <w:bookmarkStart w:id="95" w:name="_Toc234180687"/>
+      <w:bookmarkStart w:id="96" w:name="_Toc234225078"/>
       <w:r>
         <w:rPr>
           <w:b/>
@@ -6225,10 +6325,10 @@
         </w:rPr>
         <w:t>5. Analyse der Daten</w:t>
       </w:r>
-      <w:bookmarkEnd w:id="92"/>
       <w:bookmarkEnd w:id="93"/>
       <w:bookmarkEnd w:id="94"/>
       <w:bookmarkEnd w:id="95"/>
+      <w:bookmarkEnd w:id="96"/>
     </w:p>
     <w:p>
       <w:pPr>
@@ -6236,20 +6336,20 @@
         <w:spacing w:line="360" w:lineRule="auto"/>
         <w:jc w:val="both"/>
       </w:pPr>
-      <w:bookmarkStart w:id="96" w:name="_Toc234179319"/>
-      <w:bookmarkStart w:id="97" w:name="_Toc234179799"/>
-      <w:bookmarkStart w:id="98" w:name="_Toc234180688"/>
-      <w:bookmarkStart w:id="99" w:name="_Toc234224725"/>
+      <w:bookmarkStart w:id="97" w:name="_Toc234179319"/>
+      <w:bookmarkStart w:id="98" w:name="_Toc234179799"/>
+      <w:bookmarkStart w:id="99" w:name="_Toc234180688"/>
+      <w:bookmarkStart w:id="100" w:name="_Toc234225079"/>
       <w:r>
         <w:rPr>
           <w:sz w:val="24"/>
         </w:rPr>
         <w:t>Welche Nutzer sind sich ähnlich?</w:t>
       </w:r>
-      <w:bookmarkEnd w:id="96"/>
       <w:bookmarkEnd w:id="97"/>
       <w:bookmarkEnd w:id="98"/>
       <w:bookmarkEnd w:id="99"/>
+      <w:bookmarkEnd w:id="100"/>
       <w:r>
         <w:rPr>
           <w:sz w:val="24"/>
@@ -6341,20 +6441,20 @@
           <w:sz w:val="24"/>
         </w:rPr>
       </w:pPr>
-      <w:bookmarkStart w:id="100" w:name="_Toc234179320"/>
-      <w:bookmarkStart w:id="101" w:name="_Toc234179800"/>
-      <w:bookmarkStart w:id="102" w:name="_Toc234180689"/>
-      <w:bookmarkStart w:id="103" w:name="_Toc234224726"/>
+      <w:bookmarkStart w:id="101" w:name="_Toc234179320"/>
+      <w:bookmarkStart w:id="102" w:name="_Toc234179800"/>
+      <w:bookmarkStart w:id="103" w:name="_Toc234180689"/>
+      <w:bookmarkStart w:id="104" w:name="_Toc234225080"/>
       <w:r>
         <w:rPr>
           <w:sz w:val="24"/>
         </w:rPr>
         <w:t>Wie kann man Kooperationsfähigkeit zweier Nutzer messen?</w:t>
       </w:r>
-      <w:bookmarkEnd w:id="100"/>
       <w:bookmarkEnd w:id="101"/>
       <w:bookmarkEnd w:id="102"/>
       <w:bookmarkEnd w:id="103"/>
+      <w:bookmarkEnd w:id="104"/>
       <w:r>
         <w:rPr>
           <w:sz w:val="24"/>
@@ -6394,14 +6494,12 @@
         </w:rPr>
         <w:t>„</w:t>
       </w:r>
-      <w:proofErr w:type="spellStart"/>
       <w:r>
         <w:rPr>
           <w:sz w:val="22"/>
         </w:rPr>
         <w:t>Editwar</w:t>
       </w:r>
-      <w:proofErr w:type="spellEnd"/>
       <w:r>
         <w:rPr>
           <w:sz w:val="22"/>
@@ -6451,20 +6549,20 @@
           <w:sz w:val="24"/>
         </w:rPr>
       </w:pPr>
-      <w:bookmarkStart w:id="104" w:name="_Toc234179321"/>
-      <w:bookmarkStart w:id="105" w:name="_Toc234179801"/>
-      <w:bookmarkStart w:id="106" w:name="_Toc234180690"/>
-      <w:bookmarkStart w:id="107" w:name="_Toc234224727"/>
+      <w:bookmarkStart w:id="105" w:name="_Toc234179321"/>
+      <w:bookmarkStart w:id="106" w:name="_Toc234179801"/>
+      <w:bookmarkStart w:id="107" w:name="_Toc234180690"/>
+      <w:bookmarkStart w:id="108" w:name="_Toc234225081"/>
       <w:r>
         <w:rPr>
           <w:sz w:val="24"/>
         </w:rPr>
         <w:t>Wie kann man die Reputation von Nutzern bewerten?</w:t>
       </w:r>
-      <w:bookmarkEnd w:id="104"/>
       <w:bookmarkEnd w:id="105"/>
       <w:bookmarkEnd w:id="106"/>
       <w:bookmarkEnd w:id="107"/>
+      <w:bookmarkEnd w:id="108"/>
     </w:p>
     <w:p>
       <w:pPr>
@@ -6530,10 +6628,10 @@
           <w:sz w:val="28"/>
         </w:rPr>
       </w:pPr>
-      <w:bookmarkStart w:id="108" w:name="_Toc234179322"/>
-      <w:bookmarkStart w:id="109" w:name="_Toc234179802"/>
-      <w:bookmarkStart w:id="110" w:name="_Toc234180691"/>
-      <w:bookmarkStart w:id="111" w:name="_Toc234224728"/>
+      <w:bookmarkStart w:id="109" w:name="_Toc234179322"/>
+      <w:bookmarkStart w:id="110" w:name="_Toc234179802"/>
+      <w:bookmarkStart w:id="111" w:name="_Toc234180691"/>
+      <w:bookmarkStart w:id="112" w:name="_Toc234225082"/>
       <w:r>
         <w:rPr>
           <w:b/>
@@ -6541,10 +6639,17 @@
         </w:rPr>
         <w:t>6. Sonstige Datenanalyse</w:t>
       </w:r>
-      <w:bookmarkEnd w:id="108"/>
       <w:bookmarkEnd w:id="109"/>
       <w:bookmarkEnd w:id="110"/>
       <w:bookmarkEnd w:id="111"/>
+      <w:r>
+        <w:rPr>
+          <w:b/>
+          <w:sz w:val="28"/>
+        </w:rPr>
+        <w:t>n</w:t>
+      </w:r>
+      <w:bookmarkEnd w:id="112"/>
     </w:p>
     <w:p>
       <w:pPr>
@@ -6555,20 +6660,20 @@
           <w:sz w:val="24"/>
         </w:rPr>
       </w:pPr>
-      <w:bookmarkStart w:id="112" w:name="_Toc234179323"/>
-      <w:bookmarkStart w:id="113" w:name="_Toc234179803"/>
-      <w:bookmarkStart w:id="114" w:name="_Toc234180692"/>
-      <w:bookmarkStart w:id="115" w:name="_Toc234224729"/>
+      <w:bookmarkStart w:id="113" w:name="_Toc234179323"/>
+      <w:bookmarkStart w:id="114" w:name="_Toc234179803"/>
+      <w:bookmarkStart w:id="115" w:name="_Toc234180692"/>
+      <w:bookmarkStart w:id="116" w:name="_Toc234225083"/>
       <w:r>
         <w:rPr>
           <w:sz w:val="24"/>
         </w:rPr>
         <w:t>Expertensuche: Wer kennt sich mit „Berlin“ und „Kaffee“ aus?</w:t>
       </w:r>
-      <w:bookmarkEnd w:id="112"/>
       <w:bookmarkEnd w:id="113"/>
       <w:bookmarkEnd w:id="114"/>
       <w:bookmarkEnd w:id="115"/>
+      <w:bookmarkEnd w:id="116"/>
       <w:r>
         <w:rPr>
           <w:sz w:val="24"/>
@@ -6690,22 +6795,22 @@
           <w:sz w:val="20"/>
         </w:rPr>
       </w:pPr>
-      <w:bookmarkStart w:id="116" w:name="h.v1m0rz5a8tex" w:colFirst="0" w:colLast="0"/>
-      <w:bookmarkStart w:id="117" w:name="_Toc234179324"/>
-      <w:bookmarkStart w:id="118" w:name="_Toc234179804"/>
-      <w:bookmarkStart w:id="119" w:name="_Toc234180693"/>
-      <w:bookmarkStart w:id="120" w:name="_Toc234224730"/>
-      <w:bookmarkEnd w:id="116"/>
+      <w:bookmarkStart w:id="117" w:name="h.v1m0rz5a8tex" w:colFirst="0" w:colLast="0"/>
+      <w:bookmarkStart w:id="118" w:name="_Toc234179324"/>
+      <w:bookmarkStart w:id="119" w:name="_Toc234179804"/>
+      <w:bookmarkStart w:id="120" w:name="_Toc234180693"/>
+      <w:bookmarkStart w:id="121" w:name="_Toc234225084"/>
+      <w:bookmarkEnd w:id="117"/>
       <w:r>
         <w:rPr>
           <w:sz w:val="24"/>
         </w:rPr>
         <w:t>Zeitgeist: Wie ändert sich die Nutzung eines Begriffs in der Datenbank über die Zeit?</w:t>
       </w:r>
-      <w:bookmarkEnd w:id="117"/>
       <w:bookmarkEnd w:id="118"/>
       <w:bookmarkEnd w:id="119"/>
       <w:bookmarkEnd w:id="120"/>
+      <w:bookmarkEnd w:id="121"/>
       <w:r>
         <w:rPr>
           <w:sz w:val="24"/>
@@ -6806,9 +6911,12 @@
       </w:pPr>
     </w:p>
     <w:sectPr>
-      <w:headerReference w:type="default" r:id="rId13"/>
-      <w:footerReference w:type="even" r:id="rId14"/>
-      <w:footerReference w:type="default" r:id="rId15"/>
+      <w:headerReference w:type="even" r:id="rId13"/>
+      <w:headerReference w:type="default" r:id="rId14"/>
+      <w:footerReference w:type="even" r:id="rId15"/>
+      <w:footerReference w:type="default" r:id="rId16"/>
+      <w:headerReference w:type="first" r:id="rId17"/>
+      <w:footerReference w:type="first" r:id="rId18"/>
       <w:pgSz w:w="11900" w:h="16840"/>
       <w:pgMar w:top="1440" w:right="1800" w:bottom="1440" w:left="1800" w:header="708" w:footer="708" w:gutter="0"/>
       <w:cols w:space="708"/>
@@ -6921,7 +7029,7 @@
         <w:rStyle w:val="PageNumber"/>
         <w:noProof/>
       </w:rPr>
-      <w:t>2</w:t>
+      <w:t>11</w:t>
     </w:r>
     <w:r>
       <w:rPr>
@@ -6939,6 +7047,16 @@
 </w:ftr>
 </file>
 
+<file path=word/footer3.xml><?xml version="1.0" encoding="utf-8"?>
+<w:ftr xmlns:wpc="http://schemas.microsoft.com/office/word/2010/wordprocessingCanvas" xmlns:mo="http://schemas.microsoft.com/office/mac/office/2008/main" xmlns:mc="http://schemas.openxmlformats.org/markup-compatibility/2006" xmlns:mv="urn:schemas-microsoft-com:mac:vml" xmlns:o="urn:schemas-microsoft-com:office:office" xmlns:r="http://schemas.openxmlformats.org/officeDocument/2006/relationships" xmlns:m="http://schemas.openxmlformats.org/officeDocument/2006/math" xmlns:v="urn:schemas-microsoft-com:vml" xmlns:wp14="http://schemas.microsoft.com/office/word/2010/wordprocessingDrawing" xmlns:wp="http://schemas.openxmlformats.org/drawingml/2006/wordprocessingDrawing" xmlns:w10="urn:schemas-microsoft-com:office:word" xmlns:w="http://schemas.openxmlformats.org/wordprocessingml/2006/main" xmlns:w14="http://schemas.microsoft.com/office/word/2010/wordml" xmlns:wpg="http://schemas.microsoft.com/office/word/2010/wordprocessingGroup" xmlns:wpi="http://schemas.microsoft.com/office/word/2010/wordprocessingInk" xmlns:wne="http://schemas.microsoft.com/office/word/2006/wordml" xmlns:wps="http://schemas.microsoft.com/office/word/2010/wordprocessingShape" mc:Ignorable="w14 wp14">
+  <w:p>
+    <w:pPr>
+      <w:pStyle w:val="Footer"/>
+    </w:pPr>
+  </w:p>
+</w:ftr>
+</file>
+
 <file path=word/footnotes.xml><?xml version="1.0" encoding="utf-8"?>
 <w:footnotes xmlns:wpc="http://schemas.microsoft.com/office/word/2010/wordprocessingCanvas" xmlns:mo="http://schemas.microsoft.com/office/mac/office/2008/main" xmlns:mc="http://schemas.openxmlformats.org/markup-compatibility/2006" xmlns:mv="urn:schemas-microsoft-com:mac:vml" xmlns:o="urn:schemas-microsoft-com:office:office" xmlns:r="http://schemas.openxmlformats.org/officeDocument/2006/relationships" xmlns:m="http://schemas.openxmlformats.org/officeDocument/2006/math" xmlns:v="urn:schemas-microsoft-com:vml" xmlns:wp14="http://schemas.microsoft.com/office/word/2010/wordprocessingDrawing" xmlns:wp="http://schemas.openxmlformats.org/drawingml/2006/wordprocessingDrawing" xmlns:w10="urn:schemas-microsoft-com:office:word" xmlns:w="http://schemas.openxmlformats.org/wordprocessingml/2006/main" xmlns:w14="http://schemas.microsoft.com/office/word/2010/wordml" xmlns:wpg="http://schemas.microsoft.com/office/word/2010/wordprocessingGroup" xmlns:wpi="http://schemas.microsoft.com/office/word/2010/wordprocessingInk" xmlns:wne="http://schemas.microsoft.com/office/word/2006/wordml" xmlns:wps="http://schemas.microsoft.com/office/word/2010/wordprocessingShape" mc:Ignorable="w14 wp14">
   <w:footnote w:type="separator" w:id="-1">
@@ -6965,6 +7083,16 @@
 </file>
 
 <file path=word/header1.xml><?xml version="1.0" encoding="utf-8"?>
+<w:hdr xmlns:wpc="http://schemas.microsoft.com/office/word/2010/wordprocessingCanvas" xmlns:mo="http://schemas.microsoft.com/office/mac/office/2008/main" xmlns:mc="http://schemas.openxmlformats.org/markup-compatibility/2006" xmlns:mv="urn:schemas-microsoft-com:mac:vml" xmlns:o="urn:schemas-microsoft-com:office:office" xmlns:r="http://schemas.openxmlformats.org/officeDocument/2006/relationships" xmlns:m="http://schemas.openxmlformats.org/officeDocument/2006/math" xmlns:v="urn:schemas-microsoft-com:vml" xmlns:wp14="http://schemas.microsoft.com/office/word/2010/wordprocessingDrawing" xmlns:wp="http://schemas.openxmlformats.org/drawingml/2006/wordprocessingDrawing" xmlns:w10="urn:schemas-microsoft-com:office:word" xmlns:w="http://schemas.openxmlformats.org/wordprocessingml/2006/main" xmlns:w14="http://schemas.microsoft.com/office/word/2010/wordml" xmlns:wpg="http://schemas.microsoft.com/office/word/2010/wordprocessingGroup" xmlns:wpi="http://schemas.microsoft.com/office/word/2010/wordprocessingInk" xmlns:wne="http://schemas.microsoft.com/office/word/2006/wordml" xmlns:wps="http://schemas.microsoft.com/office/word/2010/wordprocessingShape" mc:Ignorable="w14 wp14">
+  <w:p>
+    <w:pPr>
+      <w:pStyle w:val="Header"/>
+    </w:pPr>
+  </w:p>
+</w:hdr>
+</file>
+
+<file path=word/header2.xml><?xml version="1.0" encoding="utf-8"?>
 <w:hdr xmlns:wpc="http://schemas.microsoft.com/office/word/2010/wordprocessingCanvas" xmlns:mo="http://schemas.microsoft.com/office/mac/office/2008/main" xmlns:mc="http://schemas.openxmlformats.org/markup-compatibility/2006" xmlns:mv="urn:schemas-microsoft-com:mac:vml" xmlns:o="urn:schemas-microsoft-com:office:office" xmlns:r="http://schemas.openxmlformats.org/officeDocument/2006/relationships" xmlns:m="http://schemas.openxmlformats.org/officeDocument/2006/math" xmlns:v="urn:schemas-microsoft-com:vml" xmlns:wp14="http://schemas.microsoft.com/office/word/2010/wordprocessingDrawing" xmlns:wp="http://schemas.openxmlformats.org/drawingml/2006/wordprocessingDrawing" xmlns:w10="urn:schemas-microsoft-com:office:word" xmlns:w="http://schemas.openxmlformats.org/wordprocessingml/2006/main" xmlns:w14="http://schemas.microsoft.com/office/word/2010/wordml" xmlns:wpg="http://schemas.microsoft.com/office/word/2010/wordprocessingGroup" xmlns:wpi="http://schemas.microsoft.com/office/word/2010/wordprocessingInk" xmlns:wne="http://schemas.microsoft.com/office/word/2006/wordml" xmlns:wps="http://schemas.microsoft.com/office/word/2010/wordprocessingShape" mc:Ignorable="w14 wp14">
   <w:tbl>
     <w:tblPr>
@@ -7031,7 +7159,20 @@
     <w:r>
       <w:t>Technologien des Wissensmanagement</w:t>
     </w:r>
+    <w:r>
+      <w:t>s</w:t>
+    </w:r>
   </w:p>
+  <w:p>
+    <w:pPr>
+      <w:pStyle w:val="Header"/>
+    </w:pPr>
+  </w:p>
+</w:hdr>
+</file>
+
+<file path=word/header3.xml><?xml version="1.0" encoding="utf-8"?>
+<w:hdr xmlns:wpc="http://schemas.microsoft.com/office/word/2010/wordprocessingCanvas" xmlns:mo="http://schemas.microsoft.com/office/mac/office/2008/main" xmlns:mc="http://schemas.openxmlformats.org/markup-compatibility/2006" xmlns:mv="urn:schemas-microsoft-com:mac:vml" xmlns:o="urn:schemas-microsoft-com:office:office" xmlns:r="http://schemas.openxmlformats.org/officeDocument/2006/relationships" xmlns:m="http://schemas.openxmlformats.org/officeDocument/2006/math" xmlns:v="urn:schemas-microsoft-com:vml" xmlns:wp14="http://schemas.microsoft.com/office/word/2010/wordprocessingDrawing" xmlns:wp="http://schemas.openxmlformats.org/drawingml/2006/wordprocessingDrawing" xmlns:w10="urn:schemas-microsoft-com:office:word" xmlns:w="http://schemas.openxmlformats.org/wordprocessingml/2006/main" xmlns:w14="http://schemas.microsoft.com/office/word/2010/wordml" xmlns:wpg="http://schemas.microsoft.com/office/word/2010/wordprocessingGroup" xmlns:wpi="http://schemas.microsoft.com/office/word/2010/wordprocessingInk" xmlns:wne="http://schemas.microsoft.com/office/word/2006/wordml" xmlns:wps="http://schemas.microsoft.com/office/word/2010/wordprocessingShape" mc:Ignorable="w14 wp14">
   <w:p>
     <w:pPr>
       <w:pStyle w:val="Header"/>
@@ -9514,7 +9655,7 @@
 </file>
 
 <file path=customXml/itemProps1.xml><?xml version="1.0" encoding="utf-8"?>
-<ds:datastoreItem xmlns:ds="http://schemas.openxmlformats.org/officeDocument/2006/customXml" ds:itemID="{AB31E7FD-A285-DE4A-8461-84143A625674}">
+<ds:datastoreItem xmlns:ds="http://schemas.openxmlformats.org/officeDocument/2006/customXml" ds:itemID="{3C28AB29-6084-644F-AF6E-AA5F121E16BB}">
   <ds:schemaRefs>
     <ds:schemaRef ds:uri="http://schemas.openxmlformats.org/officeDocument/2006/bibliography"/>
   </ds:schemaRefs>

</xml_diff>

<commit_message>
neuste version der doku
</commit_message>
<xml_diff>
--- a/Unterlagen/TDW_Projektbericht_Gruppe_13.docx
+++ b/Unterlagen/TDW_Projektbericht_Gruppe_13.docx
@@ -2430,19 +2430,9 @@
             </w14:solidFill>
           </w14:textFill>
         </w:rPr>
-        <w:t>U2 (Band) (U2_Band wird nicht gefunden)</w:t>
-      </w:r>
-    </w:p>
-    <w:p>
-      <w:pPr>
-        <w:pStyle w:val="ListParagraph"/>
-        <w:numPr>
-          <w:ilvl w:val="0"/>
-          <w:numId w:val="2"/>
-        </w:numPr>
-        <w:spacing w:line="360" w:lineRule="auto"/>
-        <w:ind w:left="680"/>
-        <w:jc w:val="both"/>
+        <w:t>U2</w:t>
+      </w:r>
+      <w:r>
         <w:rPr>
           <w:color w:val="000000"/>
           <w:sz w:val="22"/>
@@ -2455,7 +2445,8 @@
             </w14:solidFill>
           </w14:textFill>
         </w:rPr>
-      </w:pPr>
+        <w:t>_</w:t>
+      </w:r>
       <w:r>
         <w:rPr>
           <w:color w:val="000000"/>
@@ -2469,7 +2460,76 @@
             </w14:solidFill>
           </w14:textFill>
         </w:rPr>
-        <w:t>Prism_Überwachungsprogramm</w:t>
+        <w:t>(Band)</w:t>
+      </w:r>
+    </w:p>
+    <w:p>
+      <w:pPr>
+        <w:pStyle w:val="ListParagraph"/>
+        <w:numPr>
+          <w:ilvl w:val="0"/>
+          <w:numId w:val="2"/>
+        </w:numPr>
+        <w:spacing w:line="360" w:lineRule="auto"/>
+        <w:ind w:left="680"/>
+        <w:jc w:val="both"/>
+        <w:rPr>
+          <w:color w:val="000000"/>
+          <w:sz w:val="22"/>
+          <w:szCs w:val="24"/>
+          <w14:textFill>
+            <w14:solidFill>
+              <w14:srgbClr w14:val="000000">
+                <w14:lumMod w14:val="75000"/>
+              </w14:srgbClr>
+            </w14:solidFill>
+          </w14:textFill>
+        </w:rPr>
+      </w:pPr>
+      <w:r>
+        <w:rPr>
+          <w:color w:val="000000"/>
+          <w:sz w:val="22"/>
+          <w:szCs w:val="24"/>
+          <w14:textFill>
+            <w14:solidFill>
+              <w14:srgbClr w14:val="000000">
+                <w14:lumMod w14:val="75000"/>
+              </w14:srgbClr>
+            </w14:solidFill>
+          </w14:textFill>
+        </w:rPr>
+        <w:t>P</w:t>
+      </w:r>
+      <w:r>
+        <w:rPr>
+          <w:color w:val="000000"/>
+          <w:sz w:val="22"/>
+          <w:szCs w:val="24"/>
+          <w14:textFill>
+            <w14:solidFill>
+              <w14:srgbClr w14:val="000000">
+                <w14:lumMod w14:val="75000"/>
+              </w14:srgbClr>
+            </w14:solidFill>
+          </w14:textFill>
+        </w:rPr>
+        <w:t>RISM</w:t>
+      </w:r>
+      <w:r>
+        <w:rPr>
+          <w:color w:val="000000"/>
+          <w:sz w:val="22"/>
+          <w:szCs w:val="24"/>
+          <w14:textFill>
+            <w14:solidFill>
+              <w14:srgbClr w14:val="000000">
+                <w14:lumMod w14:val="75000"/>
+              </w14:srgbClr>
+            </w14:solidFill>
+          </w14:textFill>
+        </w:rPr>
+        <w:t>_Überwachungsprogramm</w:t>
       </w:r>
     </w:p>
     <w:p>
@@ -2691,6 +2751,7 @@
       </w:tblGrid>
       <w:tr>
         <w:trPr>
+          <w:trHeight w:val="30"/>
           <w:jc w:val="center"/>
         </w:trPr>
         <w:tc>
@@ -2712,8 +2773,8 @@
           <w:p>
             <w:pPr>
               <w:pStyle w:val="normal0"/>
-              <w:spacing w:line="360" w:lineRule="auto"/>
-              <w:jc w:val="both"/>
+              <w:spacing w:line="240" w:lineRule="auto"/>
+              <w:jc w:val="center"/>
               <w:rPr>
                 <w:rFonts w:ascii="Calibri" w:hAnsi="Calibri"/>
                 <w:color w:val="auto"/>
@@ -2752,8 +2813,8 @@
           <w:p>
             <w:pPr>
               <w:pStyle w:val="normal0"/>
-              <w:spacing w:line="360" w:lineRule="auto"/>
-              <w:jc w:val="both"/>
+              <w:spacing w:line="240" w:lineRule="auto"/>
+              <w:jc w:val="center"/>
               <w:rPr>
                 <w:rFonts w:ascii="Calibri" w:hAnsi="Calibri"/>
                 <w:color w:val="auto"/>
@@ -2794,8 +2855,8 @@
           <w:p>
             <w:pPr>
               <w:pStyle w:val="normal0"/>
-              <w:spacing w:line="360" w:lineRule="auto"/>
-              <w:jc w:val="both"/>
+              <w:spacing w:line="240" w:lineRule="auto"/>
+              <w:jc w:val="center"/>
               <w:rPr>
                 <w:rFonts w:ascii="Calibri" w:hAnsi="Calibri"/>
                 <w:color w:val="auto"/>
@@ -2836,8 +2897,8 @@
           <w:p>
             <w:pPr>
               <w:pStyle w:val="normal0"/>
-              <w:spacing w:line="360" w:lineRule="auto"/>
-              <w:jc w:val="both"/>
+              <w:spacing w:line="240" w:lineRule="auto"/>
+              <w:jc w:val="center"/>
               <w:rPr>
                 <w:rFonts w:ascii="Calibri" w:hAnsi="Calibri"/>
                 <w:color w:val="auto"/>
@@ -2878,8 +2939,8 @@
           <w:p>
             <w:pPr>
               <w:pStyle w:val="normal0"/>
-              <w:spacing w:line="360" w:lineRule="auto"/>
-              <w:jc w:val="both"/>
+              <w:spacing w:line="240" w:lineRule="auto"/>
+              <w:jc w:val="center"/>
               <w:rPr>
                 <w:rFonts w:ascii="Calibri" w:hAnsi="Calibri"/>
                 <w:color w:val="auto"/>
@@ -2921,8 +2982,8 @@
             <w:pPr>
               <w:pStyle w:val="normal0"/>
               <w:keepNext/>
-              <w:spacing w:line="360" w:lineRule="auto"/>
-              <w:jc w:val="both"/>
+              <w:spacing w:line="240" w:lineRule="auto"/>
+              <w:jc w:val="center"/>
               <w:rPr>
                 <w:rFonts w:ascii="Calibri" w:hAnsi="Calibri"/>
                 <w:color w:val="auto"/>
@@ -3557,19 +3618,9 @@
             </w14:solidFill>
           </w14:textFill>
         </w:rPr>
-        <w:t xml:space="preserve">Chaos Computer Club?  Datenschutz  </w:t>
-      </w:r>
-    </w:p>
-    <w:p>
-      <w:pPr>
-        <w:pStyle w:val="ListParagraph"/>
-        <w:numPr>
-          <w:ilvl w:val="0"/>
-          <w:numId w:val="4"/>
-        </w:numPr>
-        <w:spacing w:line="360" w:lineRule="auto"/>
-        <w:ind w:left="720"/>
-        <w:jc w:val="both"/>
+        <w:t>Chaos Computer Club</w:t>
+      </w:r>
+      <w:r>
         <w:rPr>
           <w:color w:val="000000"/>
           <w:sz w:val="22"/>
@@ -3582,10 +3633,19 @@
             </w14:solidFill>
           </w14:textFill>
         </w:rPr>
-      </w:pPr>
-      <w:bookmarkStart w:id="43" w:name="h.ushtlph4hiah" w:colFirst="0" w:colLast="0"/>
-      <w:bookmarkEnd w:id="43"/>
-      <w:r>
+        <w:t xml:space="preserve">  Datenschutz  </w:t>
+      </w:r>
+    </w:p>
+    <w:p>
+      <w:pPr>
+        <w:pStyle w:val="ListParagraph"/>
+        <w:numPr>
+          <w:ilvl w:val="0"/>
+          <w:numId w:val="4"/>
+        </w:numPr>
+        <w:spacing w:line="360" w:lineRule="auto"/>
+        <w:ind w:left="720"/>
+        <w:jc w:val="both"/>
         <w:rPr>
           <w:color w:val="000000"/>
           <w:sz w:val="22"/>
@@ -3598,19 +3658,10 @@
             </w14:solidFill>
           </w14:textFill>
         </w:rPr>
-        <w:t xml:space="preserve">Deutschland  Erfrischungsgetränk Hackerkultur  Homöopathie  </w:t>
-      </w:r>
-    </w:p>
-    <w:p>
-      <w:pPr>
-        <w:pStyle w:val="ListParagraph"/>
-        <w:numPr>
-          <w:ilvl w:val="0"/>
-          <w:numId w:val="4"/>
-        </w:numPr>
-        <w:spacing w:line="360" w:lineRule="auto"/>
-        <w:ind w:left="720"/>
-        <w:jc w:val="both"/>
+      </w:pPr>
+      <w:bookmarkStart w:id="43" w:name="h.ushtlph4hiah" w:colFirst="0" w:colLast="0"/>
+      <w:bookmarkEnd w:id="43"/>
+      <w:r>
         <w:rPr>
           <w:color w:val="000000"/>
           <w:sz w:val="22"/>
@@ -3623,10 +3674,19 @@
             </w14:solidFill>
           </w14:textFill>
         </w:rPr>
-      </w:pPr>
-      <w:bookmarkStart w:id="44" w:name="h.qm59vyn9o2ew" w:colFirst="0" w:colLast="0"/>
-      <w:bookmarkEnd w:id="44"/>
-      <w:r>
+        <w:t xml:space="preserve">Deutschland  Erfrischungsgetränk Hackerkultur  Homöopathie  </w:t>
+      </w:r>
+    </w:p>
+    <w:p>
+      <w:pPr>
+        <w:pStyle w:val="ListParagraph"/>
+        <w:numPr>
+          <w:ilvl w:val="0"/>
+          <w:numId w:val="4"/>
+        </w:numPr>
+        <w:spacing w:line="360" w:lineRule="auto"/>
+        <w:ind w:left="720"/>
+        <w:jc w:val="both"/>
         <w:rPr>
           <w:color w:val="000000"/>
           <w:sz w:val="22"/>
@@ -3639,7 +3699,38 @@
             </w14:solidFill>
           </w14:textFill>
         </w:rPr>
-        <w:t xml:space="preserve">Hydrotherapie?  </w:t>
+      </w:pPr>
+      <w:bookmarkStart w:id="44" w:name="h.qm59vyn9o2ew" w:colFirst="0" w:colLast="0"/>
+      <w:bookmarkEnd w:id="44"/>
+      <w:r>
+        <w:rPr>
+          <w:color w:val="000000"/>
+          <w:sz w:val="22"/>
+          <w:szCs w:val="24"/>
+          <w14:textFill>
+            <w14:solidFill>
+              <w14:srgbClr w14:val="000000">
+                <w14:lumMod w14:val="75000"/>
+              </w14:srgbClr>
+            </w14:solidFill>
+          </w14:textFill>
+        </w:rPr>
+        <w:t>Hydrotherapie</w:t>
+      </w:r>
+      <w:r>
+        <w:rPr>
+          <w:color w:val="000000"/>
+          <w:sz w:val="22"/>
+          <w:szCs w:val="24"/>
+          <w14:textFill>
+            <w14:solidFill>
+              <w14:srgbClr w14:val="000000">
+                <w14:lumMod w14:val="75000"/>
+              </w14:srgbClr>
+            </w14:solidFill>
+          </w14:textFill>
+        </w:rPr>
+        <w:t xml:space="preserve"> </w:t>
       </w:r>
     </w:p>
     <w:p>
@@ -4906,7 +4997,35 @@
           <w:sz w:val="22"/>
           <w:szCs w:val="24"/>
         </w:rPr>
-        <w:t>Diese Fragen können durch entsprechende Analysen, wie zuvor bei den Artikeln erläutert, untersucht und beantwortet werden Im Folgenden fand die Beantwortung der Fragen durch Benutzung von SQL-Befehle statt. Als Datengrundlage dienten jeweils die letzten 500 Datensätze der Artikeln oder Kategorien.</w:t>
+        <w:t>Diese Fragen können durch entsprechende Analysen, wie zuvor bei den Artikeln erläutert, untersucht und beantwortet werden</w:t>
+      </w:r>
+      <w:r>
+        <w:rPr>
+          <w:sz w:val="22"/>
+          <w:szCs w:val="24"/>
+        </w:rPr>
+        <w:t>.</w:t>
+      </w:r>
+      <w:r>
+        <w:rPr>
+          <w:sz w:val="22"/>
+          <w:szCs w:val="24"/>
+        </w:rPr>
+        <w:t xml:space="preserve"> Im Folgenden fand die Beantwortung der Fragen durch Benutzung von SQL-Befehle statt. Als Datengrundlage dienten jeweils die let</w:t>
+      </w:r>
+      <w:r>
+        <w:rPr>
+          <w:sz w:val="22"/>
+          <w:szCs w:val="24"/>
+        </w:rPr>
+        <w:t>zten 500 Datensätze der Artikel</w:t>
+      </w:r>
+      <w:r>
+        <w:rPr>
+          <w:sz w:val="22"/>
+          <w:szCs w:val="24"/>
+        </w:rPr>
+        <w:t xml:space="preserve"> oder Kategorien.</w:t>
       </w:r>
     </w:p>
     <w:p>
@@ -5070,7 +5189,42 @@
           <w:sz w:val="22"/>
           <w:szCs w:val="24"/>
         </w:rPr>
-        <w:t xml:space="preserve">Die folgenden SQL-Befehle sind genutzt worden: </w:t>
+        <w:t>D</w:t>
+      </w:r>
+      <w:r>
+        <w:rPr>
+          <w:sz w:val="22"/>
+          <w:szCs w:val="24"/>
+        </w:rPr>
+        <w:t>e</w:t>
+      </w:r>
+      <w:r>
+        <w:rPr>
+          <w:sz w:val="22"/>
+          <w:szCs w:val="24"/>
+        </w:rPr>
+        <w:t>r folgende SQL-Befehl</w:t>
+      </w:r>
+      <w:r>
+        <w:rPr>
+          <w:sz w:val="22"/>
+          <w:szCs w:val="24"/>
+        </w:rPr>
+        <w:t xml:space="preserve"> </w:t>
+      </w:r>
+      <w:r>
+        <w:rPr>
+          <w:sz w:val="22"/>
+          <w:szCs w:val="24"/>
+        </w:rPr>
+        <w:t>ist</w:t>
+      </w:r>
+      <w:r>
+        <w:rPr>
+          <w:sz w:val="22"/>
+          <w:szCs w:val="24"/>
+        </w:rPr>
+        <w:t xml:space="preserve"> genutzt worden: </w:t>
       </w:r>
       <w:r>
         <w:rPr>
@@ -5345,7 +5499,7 @@
           <w:sz w:val="22"/>
           <w:szCs w:val="24"/>
         </w:rPr>
-        <w:t>typen, wie bei der Analyse des Artikels beschrieben, beantwortet werden. Es wird hier nicht weiter darauf eingegangen.</w:t>
+        <w:t xml:space="preserve">typen, wie bei der Analyse des Artikels beschrieben, beantwortet werden. </w:t>
       </w:r>
     </w:p>
     <w:p>
@@ -5364,21 +5518,7 @@
           <w:sz w:val="22"/>
           <w:szCs w:val="24"/>
         </w:rPr>
-        <w:t>Der User hat sowohl kleine als auch große Veränderungen im Artikel durch</w:t>
-      </w:r>
-      <w:r>
-        <w:rPr>
-          <w:sz w:val="22"/>
-          <w:szCs w:val="24"/>
-        </w:rPr>
-        <w:t>-</w:t>
-      </w:r>
-      <w:r>
-        <w:rPr>
-          <w:sz w:val="22"/>
-          <w:szCs w:val="24"/>
-        </w:rPr>
-        <w:t>geführt.</w:t>
+        <w:t>Der User hat sowohl kleine als auch große Veränderungen im Artikel durchgeführt.</w:t>
       </w:r>
     </w:p>
     <w:p>
@@ -5397,7 +5537,79 @@
           <w:sz w:val="22"/>
           <w:szCs w:val="24"/>
         </w:rPr>
-        <w:t xml:space="preserve">Neben diesen Änderung hat stellt unsere Software , wie im Kapitel “Analyse des Artikels des Artikels” beschrieben, noch weiter Änderungsarten fest. Dabei kann man feststellen, dass folgende User folgende Änderungen durchgeführt haben: </w:t>
+        <w:t>Neben diesen Ände</w:t>
+      </w:r>
+      <w:r>
+        <w:rPr>
+          <w:sz w:val="22"/>
+          <w:szCs w:val="24"/>
+        </w:rPr>
+        <w:t>rung stellt unsere Software</w:t>
+      </w:r>
+      <w:r>
+        <w:rPr>
+          <w:sz w:val="22"/>
+          <w:szCs w:val="24"/>
+        </w:rPr>
+        <w:t>, wie i</w:t>
+      </w:r>
+      <w:r>
+        <w:rPr>
+          <w:sz w:val="22"/>
+          <w:szCs w:val="24"/>
+        </w:rPr>
+        <w:t xml:space="preserve">m Kapitel „Analyse des Artikels“ </w:t>
+      </w:r>
+      <w:r>
+        <w:rPr>
+          <w:sz w:val="22"/>
+          <w:szCs w:val="24"/>
+        </w:rPr>
+        <w:t xml:space="preserve">beschrieben, noch weiter Änderungsarten fest. Dabei </w:t>
+      </w:r>
+      <w:r>
+        <w:rPr>
+          <w:sz w:val="22"/>
+          <w:szCs w:val="24"/>
+        </w:rPr>
+        <w:t>wird</w:t>
+      </w:r>
+      <w:r>
+        <w:rPr>
+          <w:sz w:val="22"/>
+          <w:szCs w:val="24"/>
+        </w:rPr>
+        <w:t xml:space="preserve"> feststellen, dass folgende User folgende Änderungen durchgeführt haben</w:t>
+      </w:r>
+      <w:r>
+        <w:rPr>
+          <w:sz w:val="22"/>
+          <w:szCs w:val="24"/>
+        </w:rPr>
+        <w:t xml:space="preserve"> (</w:t>
+      </w:r>
+      <w:r>
+        <w:rPr>
+          <w:sz w:val="22"/>
+          <w:szCs w:val="24"/>
+        </w:rPr>
+        <w:t>vgl. Abb. 5</w:t>
+      </w:r>
+      <w:bookmarkStart w:id="88" w:name="_GoBack"/>
+      <w:bookmarkEnd w:id="88"/>
+      <w:r>
+        <w:rPr>
+          <w:sz w:val="22"/>
+          <w:szCs w:val="24"/>
+        </w:rPr>
+        <w:t>)</w:t>
+      </w:r>
+      <w:r>
+        <w:rPr>
+          <w:sz w:val="22"/>
+          <w:szCs w:val="24"/>
+        </w:rPr>
+        <w:t xml:space="preserve">: </w:t>
       </w:r>
     </w:p>
     <w:tbl>
@@ -5815,20 +6027,20 @@
           <w:sz w:val="24"/>
         </w:rPr>
       </w:pPr>
-      <w:bookmarkStart w:id="88" w:name="_Toc234179317"/>
-      <w:bookmarkStart w:id="89" w:name="_Toc234179797"/>
-      <w:bookmarkStart w:id="90" w:name="_Toc234180686"/>
-      <w:bookmarkStart w:id="91" w:name="_Toc234225077"/>
+      <w:bookmarkStart w:id="89" w:name="_Toc234179317"/>
+      <w:bookmarkStart w:id="90" w:name="_Toc234179797"/>
+      <w:bookmarkStart w:id="91" w:name="_Toc234180686"/>
+      <w:bookmarkStart w:id="92" w:name="_Toc234225077"/>
       <w:r>
         <w:rPr>
           <w:sz w:val="24"/>
         </w:rPr>
         <w:t>Kann man Typen von Nutzern erkennen?</w:t>
       </w:r>
-      <w:bookmarkEnd w:id="88"/>
       <w:bookmarkEnd w:id="89"/>
       <w:bookmarkEnd w:id="90"/>
       <w:bookmarkEnd w:id="91"/>
+      <w:bookmarkEnd w:id="92"/>
     </w:p>
     <w:p>
       <w:pPr>
@@ -6170,15 +6382,7 @@
               <w:rPr>
                 <w:sz w:val="20"/>
               </w:rPr>
-              <w:t>(1x</w:t>
-            </w:r>
-            <w:bookmarkStart w:id="92" w:name="_GoBack"/>
-            <w:bookmarkEnd w:id="92"/>
-            <w:r>
-              <w:rPr>
-                <w:sz w:val="20"/>
-              </w:rPr>
-              <w:t>)</w:t>
+              <w:t>(1x)</w:t>
             </w:r>
             <w:r>
               <w:rPr>
@@ -7029,7 +7233,7 @@
         <w:rStyle w:val="PageNumber"/>
         <w:noProof/>
       </w:rPr>
-      <w:t>11</w:t>
+      <w:t>10</w:t>
     </w:r>
     <w:r>
       <w:rPr>
@@ -7157,10 +7361,7 @@
       <w:spacing w:line="360" w:lineRule="auto"/>
     </w:pPr>
     <w:r>
-      <w:t>Technologien des Wissensmanagement</w:t>
-    </w:r>
-    <w:r>
-      <w:t>s</w:t>
+      <w:t>Technologien des Wissensmanagements</w:t>
     </w:r>
   </w:p>
   <w:p>
@@ -9655,7 +9856,7 @@
 </file>
 
 <file path=customXml/itemProps1.xml><?xml version="1.0" encoding="utf-8"?>
-<ds:datastoreItem xmlns:ds="http://schemas.openxmlformats.org/officeDocument/2006/customXml" ds:itemID="{3C28AB29-6084-644F-AF6E-AA5F121E16BB}">
+<ds:datastoreItem xmlns:ds="http://schemas.openxmlformats.org/officeDocument/2006/customXml" ds:itemID="{4FC434FD-817D-FF47-A0E8-00351C172195}">
   <ds:schemaRefs>
     <ds:schemaRef ds:uri="http://schemas.openxmlformats.org/officeDocument/2006/bibliography"/>
   </ds:schemaRefs>

</xml_diff>